<commit_message>
Employee CRUD Operation done
</commit_message>
<xml_diff>
--- a/artifact/HRMS.docx
+++ b/artifact/HRMS.docx
@@ -3,30 +3,96 @@
 <w:document xmlns:wpc="http://schemas.microsoft.com/office/word/2010/wordprocessingCanvas" xmlns:cx="http://schemas.microsoft.com/office/drawing/2014/chartex" xmlns:cx1="http://schemas.microsoft.com/office/drawing/2015/9/8/chartex" xmlns:cx2="http://schemas.microsoft.com/office/drawing/2015/10/21/chartex" xmlns:cx3="http://schemas.microsoft.com/office/drawing/2016/5/9/chartex" xmlns:cx4="http://schemas.microsoft.com/office/drawing/2016/5/10/chartex" xmlns:cx5="http://schemas.microsoft.com/office/drawing/2016/5/11/chartex" xmlns:cx6="http://schemas.microsoft.com/office/drawing/2016/5/12/chartex" xmlns:cx7="http://schemas.microsoft.com/office/drawing/2016/5/13/chartex" xmlns:cx8="http://schemas.microsoft.com/office/drawing/2016/5/14/chartex" xmlns:mc="http://schemas.openxmlformats.org/markup-compatibility/2006" xmlns:aink="http://schemas.microsoft.com/office/drawing/2016/ink" xmlns:am3d="http://schemas.microsoft.com/office/drawing/2017/model3d" xmlns:o="urn:schemas-microsoft-com:office:office" xmlns:r="http://schemas.openxmlformats.org/officeDocument/2006/relationships" xmlns:m="http://schemas.openxmlformats.org/officeDocument/2006/math" xmlns:v="urn:schemas-microsoft-com:vml" xmlns:wp14="http://schemas.microsoft.com/office/word/2010/wordprocessingDrawing" xmlns:wp="http://schemas.openxmlformats.org/drawingml/2006/wordprocessingDrawing" xmlns:w10="urn:schemas-microsoft-com:office:word" xmlns:w="http://schemas.openxmlformats.org/wordprocessingml/2006/main" xmlns:w14="http://schemas.microsoft.com/office/word/2010/wordml" xmlns:w15="http://schemas.microsoft.com/office/word/2012/wordml" xmlns:w16cex="http://schemas.microsoft.com/office/word/2018/wordml/cex" xmlns:w16cid="http://schemas.microsoft.com/office/word/2016/wordml/cid" xmlns:w16="http://schemas.microsoft.com/office/word/2018/wordml" xmlns:w16sdtdh="http://schemas.microsoft.com/office/word/2020/wordml/sdtdatahash" xmlns:w16se="http://schemas.microsoft.com/office/word/2015/wordml/symex" xmlns:wpg="http://schemas.microsoft.com/office/word/2010/wordprocessingGroup" xmlns:wpi="http://schemas.microsoft.com/office/word/2010/wordprocessingInk" xmlns:wne="http://schemas.microsoft.com/office/word/2006/wordml" xmlns:wps="http://schemas.microsoft.com/office/word/2010/wordprocessingShape" mc:Ignorable="w14 w15 w16se w16cid w16 w16cex w16sdtdh wp14">
   <w:body>
     <w:p>
-      <w:r>
+      <w:pPr>
         <w:rPr>
           <w:b/>
           <w:bCs/>
           <w:u w:val="single"/>
         </w:rPr>
+      </w:pPr>
+      <w:r>
+        <w:rPr>
+          <w:b/>
+          <w:bCs/>
+          <w:u w:val="single"/>
+        </w:rPr>
         <w:t>HRMS</w:t>
       </w:r>
     </w:p>
-    <w:p/>
-    <w:p>
-      <w:pPr>
-        <w:rPr>
-          <w:b/>
-          <w:bCs/>
+    <w:p>
+      <w:pPr>
+        <w:pStyle w:val="NoSpacing"/>
+        <w:numPr>
+          <w:ilvl w:val="0"/>
+          <w:numId w:val="3"/>
+        </w:numPr>
+      </w:pPr>
+      <w:r>
+        <w:t>Model</w:t>
+      </w:r>
+    </w:p>
+    <w:p>
+      <w:pPr>
+        <w:pStyle w:val="NoSpacing"/>
+        <w:numPr>
+          <w:ilvl w:val="0"/>
+          <w:numId w:val="3"/>
+        </w:numPr>
+      </w:pPr>
+      <w:r>
+        <w:t>Information</w:t>
+      </w:r>
+    </w:p>
+    <w:p>
+      <w:pPr>
+        <w:pStyle w:val="NoSpacing"/>
+        <w:numPr>
+          <w:ilvl w:val="0"/>
+          <w:numId w:val="3"/>
+        </w:numPr>
+      </w:pPr>
+      <w:r>
+        <w:t>Query</w:t>
+      </w:r>
+    </w:p>
+    <w:p>
+      <w:pPr>
+        <w:ind w:left="720"/>
+      </w:pPr>
+    </w:p>
+    <w:p>
+      <w:pPr>
+        <w:ind w:left="720"/>
+      </w:pPr>
+    </w:p>
+    <w:p>
+      <w:pPr>
+        <w:jc w:val="center"/>
+      </w:pPr>
+      <w:r>
+        <w:rPr>
+          <w:b/>
+          <w:bCs/>
+          <w:color w:val="4472C4" w:themeColor="accent1"/>
           <w:u w:val="single"/>
         </w:rPr>
-      </w:pPr>
-      <w:r>
+        <w:t>Sec 1:   Model</w:t>
+      </w:r>
+    </w:p>
+    <w:p>
+      <w:pPr>
         <w:rPr>
           <w:b/>
           <w:bCs/>
           <w:u w:val="single"/>
         </w:rPr>
+      </w:pPr>
+      <w:r>
+        <w:rPr>
+          <w:b/>
+          <w:bCs/>
+          <w:u w:val="single"/>
+        </w:rPr>
         <w:t>Employee</w:t>
       </w:r>
     </w:p>
@@ -50,6 +116,18 @@
           <w:numId w:val="2"/>
         </w:numPr>
       </w:pPr>
+      <w:r>
+        <w:t>id</w:t>
+      </w:r>
+    </w:p>
+    <w:p>
+      <w:pPr>
+        <w:pStyle w:val="ListParagraph"/>
+        <w:numPr>
+          <w:ilvl w:val="1"/>
+          <w:numId w:val="2"/>
+        </w:numPr>
+      </w:pPr>
       <w:proofErr w:type="spellStart"/>
       <w:r>
         <w:t>First</w:t>
@@ -135,6 +213,34 @@
       <w:proofErr w:type="spellStart"/>
       <w:r>
         <w:t>Emergency_PhNumber</w:t>
+      </w:r>
+      <w:proofErr w:type="spellEnd"/>
+    </w:p>
+    <w:p>
+      <w:pPr>
+        <w:pStyle w:val="ListParagraph"/>
+        <w:numPr>
+          <w:ilvl w:val="1"/>
+          <w:numId w:val="2"/>
+        </w:numPr>
+      </w:pPr>
+      <w:proofErr w:type="spellStart"/>
+      <w:r>
+        <w:t>Created_Date</w:t>
+      </w:r>
+      <w:proofErr w:type="spellEnd"/>
+    </w:p>
+    <w:p>
+      <w:pPr>
+        <w:pStyle w:val="ListParagraph"/>
+        <w:numPr>
+          <w:ilvl w:val="1"/>
+          <w:numId w:val="2"/>
+        </w:numPr>
+      </w:pPr>
+      <w:proofErr w:type="spellStart"/>
+      <w:r>
+        <w:t>Updated_Date</w:t>
       </w:r>
       <w:proofErr w:type="spellEnd"/>
     </w:p>
@@ -479,6 +585,16 @@
     <w:p>
       <w:pPr>
         <w:pStyle w:val="ListParagraph"/>
+      </w:pPr>
+    </w:p>
+    <w:p>
+      <w:pPr>
+        <w:pStyle w:val="ListParagraph"/>
+      </w:pPr>
+    </w:p>
+    <w:p>
+      <w:pPr>
+        <w:pStyle w:val="ListParagraph"/>
         <w:numPr>
           <w:ilvl w:val="0"/>
           <w:numId w:val="2"/>
@@ -486,6 +602,7 @@
       </w:pPr>
       <w:proofErr w:type="spellStart"/>
       <w:r>
+        <w:lastRenderedPageBreak/>
         <w:t>Employee_Project</w:t>
       </w:r>
       <w:proofErr w:type="spellEnd"/>
@@ -601,7 +718,642 @@
     </w:p>
     <w:p>
       <w:pPr>
-        <w:pStyle w:val="ListParagraph"/>
+        <w:jc w:val="center"/>
+      </w:pPr>
+      <w:r>
+        <w:rPr>
+          <w:b/>
+          <w:bCs/>
+          <w:color w:val="4472C4" w:themeColor="accent1"/>
+          <w:u w:val="single"/>
+        </w:rPr>
+        <w:t xml:space="preserve">Sec </w:t>
+      </w:r>
+      <w:r>
+        <w:rPr>
+          <w:b/>
+          <w:bCs/>
+          <w:color w:val="4472C4" w:themeColor="accent1"/>
+          <w:u w:val="single"/>
+        </w:rPr>
+        <w:t>2:   Important Information</w:t>
+      </w:r>
+    </w:p>
+    <w:p>
+      <w:pPr>
+        <w:pStyle w:val="ListParagraph"/>
+      </w:pPr>
+    </w:p>
+    <w:p>
+      <w:pPr>
+        <w:jc w:val="center"/>
+        <w:rPr>
+          <w:b/>
+          <w:bCs/>
+          <w:color w:val="4472C4" w:themeColor="accent1"/>
+          <w:u w:val="single"/>
+        </w:rPr>
+      </w:pPr>
+      <w:r>
+        <w:rPr>
+          <w:b/>
+          <w:bCs/>
+          <w:color w:val="4472C4" w:themeColor="accent1"/>
+          <w:u w:val="single"/>
+        </w:rPr>
+        <w:t xml:space="preserve">Sec </w:t>
+      </w:r>
+      <w:r>
+        <w:rPr>
+          <w:b/>
+          <w:bCs/>
+          <w:color w:val="4472C4" w:themeColor="accent1"/>
+          <w:u w:val="single"/>
+        </w:rPr>
+        <w:t>3</w:t>
+      </w:r>
+      <w:r>
+        <w:rPr>
+          <w:b/>
+          <w:bCs/>
+          <w:color w:val="4472C4" w:themeColor="accent1"/>
+          <w:u w:val="single"/>
+        </w:rPr>
+        <w:t xml:space="preserve">:   </w:t>
+      </w:r>
+      <w:r>
+        <w:rPr>
+          <w:b/>
+          <w:bCs/>
+          <w:color w:val="4472C4" w:themeColor="accent1"/>
+          <w:u w:val="single"/>
+        </w:rPr>
+        <w:t>Queries</w:t>
+      </w:r>
+    </w:p>
+    <w:p>
+      <w:pPr>
+        <w:pStyle w:val="ListParagraph"/>
+        <w:numPr>
+          <w:ilvl w:val="0"/>
+          <w:numId w:val="4"/>
+        </w:numPr>
+        <w:rPr>
+          <w:b/>
+          <w:bCs/>
+        </w:rPr>
+      </w:pPr>
+      <w:r>
+        <w:rPr>
+          <w:b/>
+          <w:bCs/>
+        </w:rPr>
+        <w:t>Employee</w:t>
+      </w:r>
+    </w:p>
+    <w:p>
+      <w:pPr>
+        <w:pStyle w:val="ListParagraph"/>
+      </w:pPr>
+    </w:p>
+    <w:p>
+      <w:pPr>
+        <w:pStyle w:val="ListParagraph"/>
+        <w:numPr>
+          <w:ilvl w:val="1"/>
+          <w:numId w:val="4"/>
+        </w:numPr>
+        <w:rPr>
+          <w:b/>
+          <w:bCs/>
+          <w:color w:val="FF0000"/>
+          <w:sz w:val="20"/>
+          <w:szCs w:val="20"/>
+          <w:u w:val="double"/>
+        </w:rPr>
+      </w:pPr>
+      <w:r>
+        <w:rPr>
+          <w:b/>
+          <w:bCs/>
+          <w:color w:val="FF0000"/>
+          <w:sz w:val="20"/>
+          <w:szCs w:val="20"/>
+          <w:u w:val="double"/>
+        </w:rPr>
+        <w:t>Create Employee Table:</w:t>
+      </w:r>
+    </w:p>
+    <w:p>
+      <w:pPr>
+        <w:pStyle w:val="ListParagraph"/>
+        <w:rPr>
+          <w:b/>
+          <w:bCs/>
+          <w:i/>
+          <w:iCs/>
+          <w:sz w:val="18"/>
+          <w:szCs w:val="18"/>
+          <w:u w:val="double"/>
+        </w:rPr>
+      </w:pPr>
+    </w:p>
+    <w:p>
+      <w:pPr>
+        <w:pStyle w:val="ListParagraph"/>
+        <w:ind w:left="1440"/>
+      </w:pPr>
+      <w:r>
+        <w:t xml:space="preserve">use </w:t>
+      </w:r>
+      <w:proofErr w:type="spellStart"/>
+      <w:r>
+        <w:t>hrms</w:t>
+      </w:r>
+      <w:proofErr w:type="spellEnd"/>
+      <w:r>
+        <w:t>;</w:t>
+      </w:r>
+    </w:p>
+    <w:p>
+      <w:pPr>
+        <w:pStyle w:val="ListParagraph"/>
+        <w:ind w:left="1440"/>
+      </w:pPr>
+    </w:p>
+    <w:p>
+      <w:pPr>
+        <w:pStyle w:val="ListParagraph"/>
+        <w:ind w:left="1440"/>
+      </w:pPr>
+      <w:r>
+        <w:t>CREATE TABLE `</w:t>
+      </w:r>
+      <w:proofErr w:type="spellStart"/>
+      <w:r>
+        <w:t>hrms</w:t>
+      </w:r>
+      <w:proofErr w:type="spellEnd"/>
+      <w:proofErr w:type="gramStart"/>
+      <w:r>
+        <w:t>`.`</w:t>
+      </w:r>
+      <w:proofErr w:type="gramEnd"/>
+      <w:r>
+        <w:t>employee` (</w:t>
+      </w:r>
+    </w:p>
+    <w:p>
+      <w:pPr>
+        <w:pStyle w:val="ListParagraph"/>
+        <w:ind w:left="1440"/>
+      </w:pPr>
+      <w:r>
+        <w:t xml:space="preserve">    `id` INT NOT NULL AUTO_INCREMENT,</w:t>
+      </w:r>
+    </w:p>
+    <w:p>
+      <w:pPr>
+        <w:pStyle w:val="ListParagraph"/>
+        <w:ind w:left="1440"/>
+      </w:pPr>
+      <w:r>
+        <w:t xml:space="preserve">    `</w:t>
+      </w:r>
+      <w:proofErr w:type="spellStart"/>
+      <w:r>
+        <w:t>first_name</w:t>
+      </w:r>
+      <w:proofErr w:type="spellEnd"/>
+      <w:r>
+        <w:t xml:space="preserve">` </w:t>
+      </w:r>
+      <w:proofErr w:type="gramStart"/>
+      <w:r>
+        <w:t>VARCHAR(</w:t>
+      </w:r>
+      <w:proofErr w:type="gramEnd"/>
+      <w:r>
+        <w:t>45) NOT NULL,</w:t>
+      </w:r>
+    </w:p>
+    <w:p>
+      <w:pPr>
+        <w:pStyle w:val="ListParagraph"/>
+        <w:ind w:left="1440"/>
+      </w:pPr>
+      <w:r>
+        <w:t xml:space="preserve">    `</w:t>
+      </w:r>
+      <w:proofErr w:type="spellStart"/>
+      <w:r>
+        <w:t>last_name</w:t>
+      </w:r>
+      <w:proofErr w:type="spellEnd"/>
+      <w:r>
+        <w:t xml:space="preserve">` </w:t>
+      </w:r>
+      <w:proofErr w:type="gramStart"/>
+      <w:r>
+        <w:t>VARCHAR(</w:t>
+      </w:r>
+      <w:proofErr w:type="gramEnd"/>
+      <w:r>
+        <w:t>45) NULL,</w:t>
+      </w:r>
+    </w:p>
+    <w:p>
+      <w:pPr>
+        <w:pStyle w:val="ListParagraph"/>
+        <w:ind w:left="1440"/>
+      </w:pPr>
+      <w:r>
+        <w:t xml:space="preserve">    `</w:t>
+      </w:r>
+      <w:proofErr w:type="spellStart"/>
+      <w:r>
+        <w:t>email_address</w:t>
+      </w:r>
+      <w:proofErr w:type="spellEnd"/>
+      <w:r>
+        <w:t xml:space="preserve">` </w:t>
+      </w:r>
+      <w:proofErr w:type="gramStart"/>
+      <w:r>
+        <w:t>VARCHAR(</w:t>
+      </w:r>
+      <w:proofErr w:type="gramEnd"/>
+      <w:r>
+        <w:t>45) NOT NULL,</w:t>
+      </w:r>
+    </w:p>
+    <w:p>
+      <w:pPr>
+        <w:pStyle w:val="ListParagraph"/>
+        <w:ind w:left="1440"/>
+      </w:pPr>
+      <w:r>
+        <w:t xml:space="preserve">    `</w:t>
+      </w:r>
+      <w:proofErr w:type="spellStart"/>
+      <w:r>
+        <w:t>phone_number</w:t>
+      </w:r>
+      <w:proofErr w:type="spellEnd"/>
+      <w:r>
+        <w:t xml:space="preserve">` </w:t>
+      </w:r>
+      <w:proofErr w:type="gramStart"/>
+      <w:r>
+        <w:t>VARCHAR(</w:t>
+      </w:r>
+      <w:proofErr w:type="gramEnd"/>
+      <w:r>
+        <w:t>10) NOT NULL,</w:t>
+      </w:r>
+    </w:p>
+    <w:p>
+      <w:pPr>
+        <w:pStyle w:val="ListParagraph"/>
+        <w:ind w:left="1440"/>
+      </w:pPr>
+      <w:r>
+        <w:t xml:space="preserve">    `</w:t>
+      </w:r>
+      <w:proofErr w:type="spellStart"/>
+      <w:r>
+        <w:t>Alt_phone_number</w:t>
+      </w:r>
+      <w:proofErr w:type="spellEnd"/>
+      <w:r>
+        <w:t xml:space="preserve">` </w:t>
+      </w:r>
+      <w:proofErr w:type="gramStart"/>
+      <w:r>
+        <w:t>VARCHAR(</w:t>
+      </w:r>
+      <w:proofErr w:type="gramEnd"/>
+      <w:r>
+        <w:t>10) NOT NULL,</w:t>
+      </w:r>
+    </w:p>
+    <w:p>
+      <w:pPr>
+        <w:pStyle w:val="ListParagraph"/>
+        <w:ind w:left="1440"/>
+      </w:pPr>
+      <w:r>
+        <w:t xml:space="preserve">    `</w:t>
+      </w:r>
+      <w:proofErr w:type="spellStart"/>
+      <w:r>
+        <w:t>emergency_phone_number</w:t>
+      </w:r>
+      <w:proofErr w:type="spellEnd"/>
+      <w:r>
+        <w:t xml:space="preserve">` </w:t>
+      </w:r>
+      <w:proofErr w:type="gramStart"/>
+      <w:r>
+        <w:t>VARCHAR(</w:t>
+      </w:r>
+      <w:proofErr w:type="gramEnd"/>
+      <w:r>
+        <w:t>10) NOT NULL,</w:t>
+      </w:r>
+    </w:p>
+    <w:p>
+      <w:pPr>
+        <w:pStyle w:val="ListParagraph"/>
+        <w:ind w:left="1440"/>
+      </w:pPr>
+      <w:r>
+        <w:t xml:space="preserve">    `</w:t>
+      </w:r>
+      <w:proofErr w:type="spellStart"/>
+      <w:r>
+        <w:t>created_date</w:t>
+      </w:r>
+      <w:proofErr w:type="spellEnd"/>
+      <w:r>
+        <w:t xml:space="preserve">` </w:t>
+      </w:r>
+      <w:proofErr w:type="gramStart"/>
+      <w:r>
+        <w:t>VARCHAR(</w:t>
+      </w:r>
+      <w:proofErr w:type="gramEnd"/>
+      <w:r>
+        <w:t>45),</w:t>
+      </w:r>
+    </w:p>
+    <w:p>
+      <w:pPr>
+        <w:pStyle w:val="ListParagraph"/>
+        <w:ind w:left="1440"/>
+      </w:pPr>
+      <w:r>
+        <w:t xml:space="preserve">    `</w:t>
+      </w:r>
+      <w:proofErr w:type="spellStart"/>
+      <w:r>
+        <w:t>updated_date</w:t>
+      </w:r>
+      <w:proofErr w:type="spellEnd"/>
+      <w:r>
+        <w:t xml:space="preserve">` </w:t>
+      </w:r>
+      <w:proofErr w:type="gramStart"/>
+      <w:r>
+        <w:t>VARCHAR(</w:t>
+      </w:r>
+      <w:proofErr w:type="gramEnd"/>
+      <w:r>
+        <w:t>45) ,</w:t>
+      </w:r>
+    </w:p>
+    <w:p>
+      <w:pPr>
+        <w:pStyle w:val="ListParagraph"/>
+        <w:ind w:left="1440"/>
+      </w:pPr>
+      <w:r>
+        <w:t xml:space="preserve">    PRIMARY KEY (`id`)</w:t>
+      </w:r>
+    </w:p>
+    <w:p>
+      <w:pPr>
+        <w:pStyle w:val="ListParagraph"/>
+        <w:ind w:left="1440"/>
+      </w:pPr>
+      <w:r>
+        <w:t>);</w:t>
+      </w:r>
+    </w:p>
+    <w:p>
+      <w:pPr>
+        <w:pStyle w:val="ListParagraph"/>
+        <w:ind w:left="1440"/>
+      </w:pPr>
+    </w:p>
+    <w:p>
+      <w:pPr>
+        <w:pStyle w:val="ListParagraph"/>
+        <w:numPr>
+          <w:ilvl w:val="1"/>
+          <w:numId w:val="4"/>
+        </w:numPr>
+        <w:rPr>
+          <w:b/>
+          <w:bCs/>
+          <w:color w:val="FF0000"/>
+          <w:sz w:val="20"/>
+          <w:szCs w:val="20"/>
+          <w:u w:val="double"/>
+        </w:rPr>
+      </w:pPr>
+      <w:r>
+        <w:rPr>
+          <w:b/>
+          <w:bCs/>
+          <w:color w:val="FF0000"/>
+          <w:sz w:val="20"/>
+          <w:szCs w:val="20"/>
+          <w:u w:val="double"/>
+        </w:rPr>
+        <w:t>Insert Into Employee Table</w:t>
+      </w:r>
+      <w:r>
+        <w:rPr>
+          <w:b/>
+          <w:bCs/>
+          <w:color w:val="FF0000"/>
+          <w:sz w:val="20"/>
+          <w:szCs w:val="20"/>
+          <w:u w:val="double"/>
+        </w:rPr>
+        <w:t xml:space="preserve">: </w:t>
+      </w:r>
+    </w:p>
+    <w:p>
+      <w:pPr>
+        <w:pStyle w:val="ListParagraph"/>
+        <w:rPr>
+          <w:b/>
+          <w:bCs/>
+          <w:i/>
+          <w:iCs/>
+          <w:sz w:val="18"/>
+          <w:szCs w:val="18"/>
+          <w:u w:val="double"/>
+        </w:rPr>
+      </w:pPr>
+    </w:p>
+    <w:p>
+      <w:pPr>
+        <w:pStyle w:val="ListParagraph"/>
+        <w:numPr>
+          <w:ilvl w:val="2"/>
+          <w:numId w:val="4"/>
+        </w:numPr>
+      </w:pPr>
+      <w:r>
+        <w:t>insert into employee (</w:t>
+      </w:r>
+      <w:proofErr w:type="spellStart"/>
+      <w:r>
+        <w:t>first_</w:t>
+      </w:r>
+      <w:proofErr w:type="gramStart"/>
+      <w:r>
+        <w:t>name,last</w:t>
+      </w:r>
+      <w:proofErr w:type="gramEnd"/>
+      <w:r>
+        <w:t>_name</w:t>
+      </w:r>
+      <w:proofErr w:type="spellEnd"/>
+      <w:r>
+        <w:t xml:space="preserve">, </w:t>
+      </w:r>
+      <w:proofErr w:type="spellStart"/>
+      <w:r>
+        <w:t>email_address</w:t>
+      </w:r>
+      <w:proofErr w:type="spellEnd"/>
+      <w:r>
+        <w:t>, phone_number,Alt_phone_number,emergency_phone_number,created_date,updated_date) values('Abinash','Pradhan','abinash.sil668@gmail.com','8093463088','8328947792','9937444714');</w:t>
+      </w:r>
+    </w:p>
+    <w:p>
+      <w:pPr>
+        <w:pStyle w:val="ListParagraph"/>
+        <w:ind w:left="1440"/>
+      </w:pPr>
+    </w:p>
+    <w:p>
+      <w:pPr>
+        <w:pStyle w:val="ListParagraph"/>
+        <w:numPr>
+          <w:ilvl w:val="2"/>
+          <w:numId w:val="4"/>
+        </w:numPr>
+      </w:pPr>
+      <w:r>
+        <w:t xml:space="preserve"> </w:t>
+      </w:r>
+      <w:r>
+        <w:t>insert into employee (</w:t>
+      </w:r>
+      <w:proofErr w:type="spellStart"/>
+      <w:r>
+        <w:t>first_</w:t>
+      </w:r>
+      <w:proofErr w:type="gramStart"/>
+      <w:r>
+        <w:t>name,last</w:t>
+      </w:r>
+      <w:proofErr w:type="gramEnd"/>
+      <w:r>
+        <w:t>_name</w:t>
+      </w:r>
+      <w:proofErr w:type="spellEnd"/>
+      <w:r>
+        <w:t xml:space="preserve">, </w:t>
+      </w:r>
+      <w:proofErr w:type="spellStart"/>
+      <w:r>
+        <w:t>email_address</w:t>
+      </w:r>
+      <w:proofErr w:type="spellEnd"/>
+      <w:r>
+        <w:t>, phone_number,Alt_phone_number,emergency_phone_number,created_date,updated_date) values('Annapurna','Pradhan','annapurna.pradhan8@gmail.com','8117894741','7995453147','9937444714');</w:t>
+      </w:r>
+    </w:p>
+    <w:p>
+      <w:pPr>
+        <w:pStyle w:val="ListParagraph"/>
+      </w:pPr>
+    </w:p>
+    <w:p>
+      <w:pPr>
+        <w:pStyle w:val="ListParagraph"/>
+        <w:numPr>
+          <w:ilvl w:val="1"/>
+          <w:numId w:val="4"/>
+        </w:numPr>
+        <w:rPr>
+          <w:b/>
+          <w:bCs/>
+          <w:color w:val="FF0000"/>
+          <w:sz w:val="20"/>
+          <w:szCs w:val="20"/>
+          <w:u w:val="double"/>
+        </w:rPr>
+      </w:pPr>
+      <w:r>
+        <w:rPr>
+          <w:b/>
+          <w:bCs/>
+          <w:color w:val="FF0000"/>
+          <w:sz w:val="20"/>
+          <w:szCs w:val="20"/>
+          <w:u w:val="double"/>
+        </w:rPr>
+        <w:t>Drop</w:t>
+      </w:r>
+      <w:r>
+        <w:rPr>
+          <w:b/>
+          <w:bCs/>
+          <w:color w:val="FF0000"/>
+          <w:sz w:val="20"/>
+          <w:szCs w:val="20"/>
+          <w:u w:val="double"/>
+        </w:rPr>
+        <w:t xml:space="preserve"> Employee Table</w:t>
+      </w:r>
+      <w:r>
+        <w:rPr>
+          <w:b/>
+          <w:bCs/>
+          <w:color w:val="FF0000"/>
+          <w:sz w:val="20"/>
+          <w:szCs w:val="20"/>
+          <w:u w:val="double"/>
+        </w:rPr>
+        <w:t>:</w:t>
+      </w:r>
+    </w:p>
+    <w:p>
+      <w:pPr>
+        <w:pStyle w:val="ListParagraph"/>
+        <w:ind w:left="1440"/>
+        <w:rPr>
+          <w:b/>
+          <w:bCs/>
+          <w:color w:val="FF0000"/>
+          <w:sz w:val="20"/>
+          <w:szCs w:val="20"/>
+          <w:u w:val="double"/>
+        </w:rPr>
+      </w:pPr>
+    </w:p>
+    <w:p>
+      <w:pPr>
+        <w:pStyle w:val="ListParagraph"/>
+        <w:numPr>
+          <w:ilvl w:val="1"/>
+          <w:numId w:val="4"/>
+        </w:numPr>
+        <w:rPr>
+          <w:b/>
+          <w:bCs/>
+          <w:color w:val="FF0000"/>
+          <w:sz w:val="20"/>
+          <w:szCs w:val="20"/>
+          <w:u w:val="double"/>
+        </w:rPr>
       </w:pPr>
     </w:p>
     <w:sectPr>
@@ -617,6 +1369,95 @@
 <file path=word/numbering.xml><?xml version="1.0" encoding="utf-8"?>
 <w:numbering xmlns:wpc="http://schemas.microsoft.com/office/word/2010/wordprocessingCanvas" xmlns:cx="http://schemas.microsoft.com/office/drawing/2014/chartex" xmlns:cx1="http://schemas.microsoft.com/office/drawing/2015/9/8/chartex" xmlns:cx2="http://schemas.microsoft.com/office/drawing/2015/10/21/chartex" xmlns:cx3="http://schemas.microsoft.com/office/drawing/2016/5/9/chartex" xmlns:cx4="http://schemas.microsoft.com/office/drawing/2016/5/10/chartex" xmlns:cx5="http://schemas.microsoft.com/office/drawing/2016/5/11/chartex" xmlns:cx6="http://schemas.microsoft.com/office/drawing/2016/5/12/chartex" xmlns:cx7="http://schemas.microsoft.com/office/drawing/2016/5/13/chartex" xmlns:cx8="http://schemas.microsoft.com/office/drawing/2016/5/14/chartex" xmlns:mc="http://schemas.openxmlformats.org/markup-compatibility/2006" xmlns:aink="http://schemas.microsoft.com/office/drawing/2016/ink" xmlns:am3d="http://schemas.microsoft.com/office/drawing/2017/model3d" xmlns:o="urn:schemas-microsoft-com:office:office" xmlns:r="http://schemas.openxmlformats.org/officeDocument/2006/relationships" xmlns:m="http://schemas.openxmlformats.org/officeDocument/2006/math" xmlns:v="urn:schemas-microsoft-com:vml" xmlns:wp14="http://schemas.microsoft.com/office/word/2010/wordprocessingDrawing" xmlns:wp="http://schemas.openxmlformats.org/drawingml/2006/wordprocessingDrawing" xmlns:w10="urn:schemas-microsoft-com:office:word" xmlns:w="http://schemas.openxmlformats.org/wordprocessingml/2006/main" xmlns:w14="http://schemas.microsoft.com/office/word/2010/wordml" xmlns:w15="http://schemas.microsoft.com/office/word/2012/wordml" xmlns:w16cex="http://schemas.microsoft.com/office/word/2018/wordml/cex" xmlns:w16cid="http://schemas.microsoft.com/office/word/2016/wordml/cid" xmlns:w16="http://schemas.microsoft.com/office/word/2018/wordml" xmlns:w16sdtdh="http://schemas.microsoft.com/office/word/2020/wordml/sdtdatahash" xmlns:w16se="http://schemas.microsoft.com/office/word/2015/wordml/symex" xmlns:wpg="http://schemas.microsoft.com/office/word/2010/wordprocessingGroup" xmlns:wpi="http://schemas.microsoft.com/office/word/2010/wordprocessingInk" xmlns:wne="http://schemas.microsoft.com/office/word/2006/wordml" xmlns:wps="http://schemas.microsoft.com/office/word/2010/wordprocessingShape" mc:Ignorable="w14 w15 w16se w16cid w16 w16cex w16sdtdh wp14">
   <w:abstractNum w:abstractNumId="0" w15:restartNumberingAfterBreak="0">
+    <w:nsid w:val="49F8678A"/>
+    <w:multiLevelType w:val="hybridMultilevel"/>
+    <w:tmpl w:val="FA623ADE"/>
+    <w:lvl w:ilvl="0" w:tplc="0409000F">
+      <w:start w:val="1"/>
+      <w:numFmt w:val="decimal"/>
+      <w:lvlText w:val="%1."/>
+      <w:lvlJc w:val="left"/>
+      <w:pPr>
+        <w:ind w:left="720" w:hanging="360"/>
+      </w:pPr>
+      <w:rPr>
+        <w:rFonts w:hint="default"/>
+      </w:rPr>
+    </w:lvl>
+    <w:lvl w:ilvl="1" w:tplc="04090019" w:tentative="1">
+      <w:start w:val="1"/>
+      <w:numFmt w:val="lowerLetter"/>
+      <w:lvlText w:val="%2."/>
+      <w:lvlJc w:val="left"/>
+      <w:pPr>
+        <w:ind w:left="1440" w:hanging="360"/>
+      </w:pPr>
+    </w:lvl>
+    <w:lvl w:ilvl="2" w:tplc="0409001B" w:tentative="1">
+      <w:start w:val="1"/>
+      <w:numFmt w:val="lowerRoman"/>
+      <w:lvlText w:val="%3."/>
+      <w:lvlJc w:val="right"/>
+      <w:pPr>
+        <w:ind w:left="2160" w:hanging="180"/>
+      </w:pPr>
+    </w:lvl>
+    <w:lvl w:ilvl="3" w:tplc="0409000F" w:tentative="1">
+      <w:start w:val="1"/>
+      <w:numFmt w:val="decimal"/>
+      <w:lvlText w:val="%4."/>
+      <w:lvlJc w:val="left"/>
+      <w:pPr>
+        <w:ind w:left="2880" w:hanging="360"/>
+      </w:pPr>
+    </w:lvl>
+    <w:lvl w:ilvl="4" w:tplc="04090019" w:tentative="1">
+      <w:start w:val="1"/>
+      <w:numFmt w:val="lowerLetter"/>
+      <w:lvlText w:val="%5."/>
+      <w:lvlJc w:val="left"/>
+      <w:pPr>
+        <w:ind w:left="3600" w:hanging="360"/>
+      </w:pPr>
+    </w:lvl>
+    <w:lvl w:ilvl="5" w:tplc="0409001B" w:tentative="1">
+      <w:start w:val="1"/>
+      <w:numFmt w:val="lowerRoman"/>
+      <w:lvlText w:val="%6."/>
+      <w:lvlJc w:val="right"/>
+      <w:pPr>
+        <w:ind w:left="4320" w:hanging="180"/>
+      </w:pPr>
+    </w:lvl>
+    <w:lvl w:ilvl="6" w:tplc="0409000F" w:tentative="1">
+      <w:start w:val="1"/>
+      <w:numFmt w:val="decimal"/>
+      <w:lvlText w:val="%7."/>
+      <w:lvlJc w:val="left"/>
+      <w:pPr>
+        <w:ind w:left="5040" w:hanging="360"/>
+      </w:pPr>
+    </w:lvl>
+    <w:lvl w:ilvl="7" w:tplc="04090019" w:tentative="1">
+      <w:start w:val="1"/>
+      <w:numFmt w:val="lowerLetter"/>
+      <w:lvlText w:val="%8."/>
+      <w:lvlJc w:val="left"/>
+      <w:pPr>
+        <w:ind w:left="5760" w:hanging="360"/>
+      </w:pPr>
+    </w:lvl>
+    <w:lvl w:ilvl="8" w:tplc="0409001B" w:tentative="1">
+      <w:start w:val="1"/>
+      <w:numFmt w:val="lowerRoman"/>
+      <w:lvlText w:val="%9."/>
+      <w:lvlJc w:val="right"/>
+      <w:pPr>
+        <w:ind w:left="6480" w:hanging="180"/>
+      </w:pPr>
+    </w:lvl>
+  </w:abstractNum>
+  <w:abstractNum w:abstractNumId="1" w15:restartNumberingAfterBreak="0">
     <w:nsid w:val="51B833EF"/>
     <w:multiLevelType w:val="hybridMultilevel"/>
     <w:tmpl w:val="7B7CDC6C"/>
@@ -705,7 +1546,7 @@
       </w:pPr>
     </w:lvl>
   </w:abstractNum>
-  <w:abstractNum w:abstractNumId="1" w15:restartNumberingAfterBreak="0">
+  <w:abstractNum w:abstractNumId="2" w15:restartNumberingAfterBreak="0">
     <w:nsid w:val="5DBF2CF8"/>
     <w:multiLevelType w:val="hybridMultilevel"/>
     <w:tmpl w:val="B6789BF8"/>
@@ -794,11 +1635,109 @@
       </w:pPr>
     </w:lvl>
   </w:abstractNum>
+  <w:abstractNum w:abstractNumId="3" w15:restartNumberingAfterBreak="0">
+    <w:nsid w:val="61C802C7"/>
+    <w:multiLevelType w:val="hybridMultilevel"/>
+    <w:tmpl w:val="A49A133E"/>
+    <w:lvl w:ilvl="0" w:tplc="0409000F">
+      <w:start w:val="1"/>
+      <w:numFmt w:val="decimal"/>
+      <w:lvlText w:val="%1."/>
+      <w:lvlJc w:val="left"/>
+      <w:pPr>
+        <w:ind w:left="720" w:hanging="360"/>
+      </w:pPr>
+      <w:rPr>
+        <w:rFonts w:hint="default"/>
+      </w:rPr>
+    </w:lvl>
+    <w:lvl w:ilvl="1" w:tplc="04090019">
+      <w:start w:val="1"/>
+      <w:numFmt w:val="lowerLetter"/>
+      <w:lvlText w:val="%2."/>
+      <w:lvlJc w:val="left"/>
+      <w:pPr>
+        <w:ind w:left="1440" w:hanging="360"/>
+      </w:pPr>
+    </w:lvl>
+    <w:lvl w:ilvl="2" w:tplc="A6F2026C">
+      <w:start w:val="1"/>
+      <w:numFmt w:val="lowerRoman"/>
+      <w:lvlText w:val="%3&gt;"/>
+      <w:lvlJc w:val="left"/>
+      <w:pPr>
+        <w:ind w:left="2700" w:hanging="720"/>
+      </w:pPr>
+      <w:rPr>
+        <w:rFonts w:hint="default"/>
+      </w:rPr>
+    </w:lvl>
+    <w:lvl w:ilvl="3" w:tplc="0409000F" w:tentative="1">
+      <w:start w:val="1"/>
+      <w:numFmt w:val="decimal"/>
+      <w:lvlText w:val="%4."/>
+      <w:lvlJc w:val="left"/>
+      <w:pPr>
+        <w:ind w:left="2880" w:hanging="360"/>
+      </w:pPr>
+    </w:lvl>
+    <w:lvl w:ilvl="4" w:tplc="04090019" w:tentative="1">
+      <w:start w:val="1"/>
+      <w:numFmt w:val="lowerLetter"/>
+      <w:lvlText w:val="%5."/>
+      <w:lvlJc w:val="left"/>
+      <w:pPr>
+        <w:ind w:left="3600" w:hanging="360"/>
+      </w:pPr>
+    </w:lvl>
+    <w:lvl w:ilvl="5" w:tplc="0409001B" w:tentative="1">
+      <w:start w:val="1"/>
+      <w:numFmt w:val="lowerRoman"/>
+      <w:lvlText w:val="%6."/>
+      <w:lvlJc w:val="right"/>
+      <w:pPr>
+        <w:ind w:left="4320" w:hanging="180"/>
+      </w:pPr>
+    </w:lvl>
+    <w:lvl w:ilvl="6" w:tplc="0409000F" w:tentative="1">
+      <w:start w:val="1"/>
+      <w:numFmt w:val="decimal"/>
+      <w:lvlText w:val="%7."/>
+      <w:lvlJc w:val="left"/>
+      <w:pPr>
+        <w:ind w:left="5040" w:hanging="360"/>
+      </w:pPr>
+    </w:lvl>
+    <w:lvl w:ilvl="7" w:tplc="04090019" w:tentative="1">
+      <w:start w:val="1"/>
+      <w:numFmt w:val="lowerLetter"/>
+      <w:lvlText w:val="%8."/>
+      <w:lvlJc w:val="left"/>
+      <w:pPr>
+        <w:ind w:left="5760" w:hanging="360"/>
+      </w:pPr>
+    </w:lvl>
+    <w:lvl w:ilvl="8" w:tplc="0409001B" w:tentative="1">
+      <w:start w:val="1"/>
+      <w:numFmt w:val="lowerRoman"/>
+      <w:lvlText w:val="%9."/>
+      <w:lvlJc w:val="right"/>
+      <w:pPr>
+        <w:ind w:left="6480" w:hanging="180"/>
+      </w:pPr>
+    </w:lvl>
+  </w:abstractNum>
   <w:num w:numId="1">
+    <w:abstractNumId w:val="1"/>
+  </w:num>
+  <w:num w:numId="2">
+    <w:abstractNumId w:val="2"/>
+  </w:num>
+  <w:num w:numId="3">
     <w:abstractNumId w:val="0"/>
   </w:num>
-  <w:num w:numId="2">
-    <w:abstractNumId w:val="1"/>
+  <w:num w:numId="4">
+    <w:abstractNumId w:val="3"/>
   </w:num>
 </w:numbering>
 </file>
@@ -926,6 +1865,7 @@
     <w:lsdException w:name="HTML Sample" w:semiHidden="1" w:unhideWhenUsed="1"/>
     <w:lsdException w:name="HTML Typewriter" w:semiHidden="1" w:unhideWhenUsed="1"/>
     <w:lsdException w:name="HTML Variable" w:semiHidden="1" w:unhideWhenUsed="1"/>
+    <w:lsdException w:name="Normal Table" w:semiHidden="1" w:unhideWhenUsed="1"/>
     <w:lsdException w:name="annotation subject" w:semiHidden="1" w:unhideWhenUsed="1"/>
     <w:lsdException w:name="No List" w:semiHidden="1" w:unhideWhenUsed="1"/>
     <w:lsdException w:name="Outline List 1" w:semiHidden="1" w:unhideWhenUsed="1"/>
@@ -972,8 +1912,10 @@
     <w:lsdException w:name="Table Subtle 2" w:semiHidden="1" w:unhideWhenUsed="1"/>
     <w:lsdException w:name="Table Web 1" w:semiHidden="1" w:unhideWhenUsed="1"/>
     <w:lsdException w:name="Table Web 2" w:semiHidden="1" w:unhideWhenUsed="1"/>
+    <w:lsdException w:name="Table Web 3" w:semiHidden="1" w:unhideWhenUsed="1"/>
     <w:lsdException w:name="Balloon Text" w:semiHidden="1" w:unhideWhenUsed="1"/>
     <w:lsdException w:name="Table Grid" w:uiPriority="39"/>
+    <w:lsdException w:name="Table Theme" w:semiHidden="1" w:unhideWhenUsed="1"/>
     <w:lsdException w:name="Placeholder Text" w:semiHidden="1"/>
     <w:lsdException w:name="No Spacing" w:uiPriority="1" w:qFormat="1"/>
     <w:lsdException w:name="Light Shading" w:uiPriority="60"/>
@@ -1235,6 +2177,15 @@
     <w:pPr>
       <w:ind w:left="720"/>
       <w:contextualSpacing/>
+    </w:pPr>
+  </w:style>
+  <w:style w:type="paragraph" w:styleId="NoSpacing">
+    <w:name w:val="No Spacing"/>
+    <w:uiPriority w:val="1"/>
+    <w:qFormat/>
+    <w:rsid w:val="004A02E4"/>
+    <w:pPr>
+      <w:spacing w:after="0" w:line="240" w:lineRule="auto"/>
     </w:pPr>
   </w:style>
 </w:styles>

</xml_diff>

<commit_message>
[HRMS] Passport Create, Read, Update opertion done
</commit_message>
<xml_diff>
--- a/artifact/HRMS.docx
+++ b/artifact/HRMS.docx
@@ -57,6 +57,21 @@
     </w:p>
     <w:p>
       <w:pPr>
+        <w:pStyle w:val="NoSpacing"/>
+        <w:numPr>
+          <w:ilvl w:val="0"/>
+          <w:numId w:val="3"/>
+        </w:numPr>
+      </w:pPr>
+      <w:r>
+        <w:t xml:space="preserve">Account Details : </w:t>
+      </w:r>
+      <w:r>
+        <w:t>https://docs.google.com/document/d/1qHgpVh2sy1PuzHdWnO7b7CmFDXLkTUQkuXs41Y6MUTI</w:t>
+      </w:r>
+    </w:p>
+    <w:p>
+      <w:pPr>
         <w:ind w:left="720"/>
       </w:pPr>
     </w:p>
@@ -602,7 +617,6 @@
       </w:pPr>
       <w:proofErr w:type="spellStart"/>
       <w:r>
-        <w:lastRenderedPageBreak/>
         <w:t>Employee_Project</w:t>
       </w:r>
       <w:proofErr w:type="spellEnd"/>
@@ -647,11 +661,7 @@
       </w:r>
       <w:proofErr w:type="spellEnd"/>
       <w:r>
-        <w:t xml:space="preserve">          </w:t>
-      </w:r>
-      <w:proofErr w:type="gramStart"/>
-      <w:r>
-        <w:t xml:space="preserve">   </w:t>
+        <w:t xml:space="preserve">             </w:t>
       </w:r>
       <w:r>
         <w:rPr>
@@ -660,7 +670,6 @@
         </w:rPr>
         <w:t>(</w:t>
       </w:r>
-      <w:proofErr w:type="gramEnd"/>
       <w:r>
         <w:rPr>
           <w:b/>
@@ -770,25 +779,23 @@
           <w:color w:val="4472C4" w:themeColor="accent1"/>
           <w:u w:val="single"/>
         </w:rPr>
-        <w:t>3</w:t>
-      </w:r>
-      <w:r>
-        <w:rPr>
-          <w:b/>
-          <w:bCs/>
-          <w:color w:val="4472C4" w:themeColor="accent1"/>
-          <w:u w:val="single"/>
-        </w:rPr>
-        <w:t xml:space="preserve">:   </w:t>
-      </w:r>
-      <w:r>
-        <w:rPr>
-          <w:b/>
-          <w:bCs/>
-          <w:color w:val="4472C4" w:themeColor="accent1"/>
-          <w:u w:val="single"/>
-        </w:rPr>
-        <w:t>Queries</w:t>
+        <w:t>3:   Queries</w:t>
+      </w:r>
+    </w:p>
+    <w:p>
+      <w:pPr>
+        <w:ind w:firstLine="360"/>
+      </w:pPr>
+      <w:r>
+        <w:t xml:space="preserve">use </w:t>
+      </w:r>
+      <w:proofErr w:type="spellStart"/>
+      <w:r>
+        <w:t>hrms</w:t>
+      </w:r>
+      <w:proofErr w:type="spellEnd"/>
+      <w:r>
+        <w:t>;</w:t>
       </w:r>
     </w:p>
     <w:p>
@@ -863,8 +870,14 @@
         <w:pStyle w:val="ListParagraph"/>
         <w:ind w:left="1440"/>
       </w:pPr>
-      <w:r>
-        <w:t xml:space="preserve">use </w:t>
+    </w:p>
+    <w:p>
+      <w:pPr>
+        <w:pStyle w:val="ListParagraph"/>
+        <w:ind w:left="1440"/>
+      </w:pPr>
+      <w:r>
+        <w:t>CREATE TABLE `</w:t>
       </w:r>
       <w:proofErr w:type="spellStart"/>
       <w:r>
@@ -872,7 +885,7 @@
       </w:r>
       <w:proofErr w:type="spellEnd"/>
       <w:r>
-        <w:t>;</w:t>
+        <w:t>`.`employee` (</w:t>
       </w:r>
     </w:p>
     <w:p>
@@ -880,6 +893,9 @@
         <w:pStyle w:val="ListParagraph"/>
         <w:ind w:left="1440"/>
       </w:pPr>
+      <w:r>
+        <w:t xml:space="preserve">    `id` INT NOT NULL AUTO_INCREMENT,</w:t>
+      </w:r>
     </w:p>
     <w:p>
       <w:pPr>
@@ -887,20 +903,15 @@
         <w:ind w:left="1440"/>
       </w:pPr>
       <w:r>
-        <w:t>CREATE TABLE `</w:t>
-      </w:r>
-      <w:proofErr w:type="spellStart"/>
-      <w:r>
-        <w:t>hrms</w:t>
-      </w:r>
-      <w:proofErr w:type="spellEnd"/>
-      <w:proofErr w:type="gramStart"/>
-      <w:r>
-        <w:t>`.`</w:t>
-      </w:r>
-      <w:proofErr w:type="gramEnd"/>
-      <w:r>
-        <w:t>employee` (</w:t>
+        <w:t xml:space="preserve">    `</w:t>
+      </w:r>
+      <w:proofErr w:type="spellStart"/>
+      <w:r>
+        <w:t>first_name</w:t>
+      </w:r>
+      <w:proofErr w:type="spellEnd"/>
+      <w:r>
+        <w:t>` VARCHAR(45) NOT NULL,</w:t>
       </w:r>
     </w:p>
     <w:p>
@@ -909,7 +920,15 @@
         <w:ind w:left="1440"/>
       </w:pPr>
       <w:r>
-        <w:t xml:space="preserve">    `id` INT NOT NULL AUTO_INCREMENT,</w:t>
+        <w:t xml:space="preserve">    `</w:t>
+      </w:r>
+      <w:proofErr w:type="spellStart"/>
+      <w:r>
+        <w:t>last_name</w:t>
+      </w:r>
+      <w:proofErr w:type="spellEnd"/>
+      <w:r>
+        <w:t>` VARCHAR(45) NULL,</w:t>
       </w:r>
     </w:p>
     <w:p>
@@ -922,19 +941,11 @@
       </w:r>
       <w:proofErr w:type="spellStart"/>
       <w:r>
-        <w:t>first_name</w:t>
-      </w:r>
-      <w:proofErr w:type="spellEnd"/>
-      <w:r>
-        <w:t xml:space="preserve">` </w:t>
-      </w:r>
-      <w:proofErr w:type="gramStart"/>
-      <w:r>
-        <w:t>VARCHAR(</w:t>
-      </w:r>
-      <w:proofErr w:type="gramEnd"/>
-      <w:r>
-        <w:t>45) NOT NULL,</w:t>
+        <w:t>email_address</w:t>
+      </w:r>
+      <w:proofErr w:type="spellEnd"/>
+      <w:r>
+        <w:t>` VARCHAR(45) NOT NULL,</w:t>
       </w:r>
     </w:p>
     <w:p>
@@ -947,19 +958,11 @@
       </w:r>
       <w:proofErr w:type="spellStart"/>
       <w:r>
-        <w:t>last_name</w:t>
-      </w:r>
-      <w:proofErr w:type="spellEnd"/>
-      <w:r>
-        <w:t xml:space="preserve">` </w:t>
-      </w:r>
-      <w:proofErr w:type="gramStart"/>
-      <w:r>
-        <w:t>VARCHAR(</w:t>
-      </w:r>
-      <w:proofErr w:type="gramEnd"/>
-      <w:r>
-        <w:t>45) NULL,</w:t>
+        <w:t>phone_number</w:t>
+      </w:r>
+      <w:proofErr w:type="spellEnd"/>
+      <w:r>
+        <w:t>` VARCHAR(10) NOT NULL,</w:t>
       </w:r>
     </w:p>
     <w:p>
@@ -972,19 +975,11 @@
       </w:r>
       <w:proofErr w:type="spellStart"/>
       <w:r>
-        <w:t>email_address</w:t>
-      </w:r>
-      <w:proofErr w:type="spellEnd"/>
-      <w:r>
-        <w:t xml:space="preserve">` </w:t>
-      </w:r>
-      <w:proofErr w:type="gramStart"/>
-      <w:r>
-        <w:t>VARCHAR(</w:t>
-      </w:r>
-      <w:proofErr w:type="gramEnd"/>
-      <w:r>
-        <w:t>45) NOT NULL,</w:t>
+        <w:t>Alt_phone_number</w:t>
+      </w:r>
+      <w:proofErr w:type="spellEnd"/>
+      <w:r>
+        <w:t>` VARCHAR(10) NOT NULL,</w:t>
       </w:r>
     </w:p>
     <w:p>
@@ -997,19 +992,11 @@
       </w:r>
       <w:proofErr w:type="spellStart"/>
       <w:r>
-        <w:t>phone_number</w:t>
-      </w:r>
-      <w:proofErr w:type="spellEnd"/>
-      <w:r>
-        <w:t xml:space="preserve">` </w:t>
-      </w:r>
-      <w:proofErr w:type="gramStart"/>
-      <w:r>
-        <w:t>VARCHAR(</w:t>
-      </w:r>
-      <w:proofErr w:type="gramEnd"/>
-      <w:r>
-        <w:t>10) NOT NULL,</w:t>
+        <w:t>emergency_phone_number</w:t>
+      </w:r>
+      <w:proofErr w:type="spellEnd"/>
+      <w:r>
+        <w:t>` VARCHAR(10) NOT NULL,</w:t>
       </w:r>
     </w:p>
     <w:p>
@@ -1022,19 +1009,11 @@
       </w:r>
       <w:proofErr w:type="spellStart"/>
       <w:r>
-        <w:t>Alt_phone_number</w:t>
-      </w:r>
-      <w:proofErr w:type="spellEnd"/>
-      <w:r>
-        <w:t xml:space="preserve">` </w:t>
-      </w:r>
-      <w:proofErr w:type="gramStart"/>
-      <w:r>
-        <w:t>VARCHAR(</w:t>
-      </w:r>
-      <w:proofErr w:type="gramEnd"/>
-      <w:r>
-        <w:t>10) NOT NULL,</w:t>
+        <w:t>created_date</w:t>
+      </w:r>
+      <w:proofErr w:type="spellEnd"/>
+      <w:r>
+        <w:t>` VARCHAR(45),</w:t>
       </w:r>
     </w:p>
     <w:p>
@@ -1047,69 +1026,11 @@
       </w:r>
       <w:proofErr w:type="spellStart"/>
       <w:r>
-        <w:t>emergency_phone_number</w:t>
-      </w:r>
-      <w:proofErr w:type="spellEnd"/>
-      <w:r>
-        <w:t xml:space="preserve">` </w:t>
-      </w:r>
-      <w:proofErr w:type="gramStart"/>
-      <w:r>
-        <w:t>VARCHAR(</w:t>
-      </w:r>
-      <w:proofErr w:type="gramEnd"/>
-      <w:r>
-        <w:t>10) NOT NULL,</w:t>
-      </w:r>
-    </w:p>
-    <w:p>
-      <w:pPr>
-        <w:pStyle w:val="ListParagraph"/>
-        <w:ind w:left="1440"/>
-      </w:pPr>
-      <w:r>
-        <w:t xml:space="preserve">    `</w:t>
-      </w:r>
-      <w:proofErr w:type="spellStart"/>
-      <w:r>
-        <w:t>created_date</w:t>
-      </w:r>
-      <w:proofErr w:type="spellEnd"/>
-      <w:r>
-        <w:t xml:space="preserve">` </w:t>
-      </w:r>
-      <w:proofErr w:type="gramStart"/>
-      <w:r>
-        <w:t>VARCHAR(</w:t>
-      </w:r>
-      <w:proofErr w:type="gramEnd"/>
-      <w:r>
-        <w:t>45),</w:t>
-      </w:r>
-    </w:p>
-    <w:p>
-      <w:pPr>
-        <w:pStyle w:val="ListParagraph"/>
-        <w:ind w:left="1440"/>
-      </w:pPr>
-      <w:r>
-        <w:t xml:space="preserve">    `</w:t>
-      </w:r>
-      <w:proofErr w:type="spellStart"/>
-      <w:r>
         <w:t>updated_date</w:t>
       </w:r>
       <w:proofErr w:type="spellEnd"/>
       <w:r>
-        <w:t xml:space="preserve">` </w:t>
-      </w:r>
-      <w:proofErr w:type="gramStart"/>
-      <w:r>
-        <w:t>VARCHAR(</w:t>
-      </w:r>
-      <w:proofErr w:type="gramEnd"/>
-      <w:r>
-        <w:t>45) ,</w:t>
+        <w:t>` VARCHAR(45) ,</w:t>
       </w:r>
     </w:p>
     <w:p>
@@ -1202,15 +1123,7 @@
       </w:r>
       <w:proofErr w:type="spellStart"/>
       <w:r>
-        <w:t>first_</w:t>
-      </w:r>
-      <w:proofErr w:type="gramStart"/>
-      <w:r>
-        <w:t>name,last</w:t>
-      </w:r>
-      <w:proofErr w:type="gramEnd"/>
-      <w:r>
-        <w:t>_name</w:t>
+        <w:t>first_name,last_name</w:t>
       </w:r>
       <w:proofErr w:type="spellEnd"/>
       <w:r>
@@ -1240,22 +1153,12 @@
         </w:numPr>
       </w:pPr>
       <w:r>
-        <w:t xml:space="preserve"> </w:t>
-      </w:r>
-      <w:r>
-        <w:t>insert into employee (</w:t>
-      </w:r>
-      <w:proofErr w:type="spellStart"/>
-      <w:r>
-        <w:t>first_</w:t>
-      </w:r>
-      <w:proofErr w:type="gramStart"/>
-      <w:r>
-        <w:t>name,last</w:t>
-      </w:r>
-      <w:proofErr w:type="gramEnd"/>
-      <w:r>
-        <w:t>_name</w:t>
+        <w:lastRenderedPageBreak/>
+        <w:t xml:space="preserve"> insert into employee (</w:t>
+      </w:r>
+      <w:proofErr w:type="spellStart"/>
+      <w:r>
+        <w:t>first_name,last_name</w:t>
       </w:r>
       <w:proofErr w:type="spellEnd"/>
       <w:r>
@@ -1327,8 +1230,39 @@
     </w:p>
     <w:p>
       <w:pPr>
-        <w:pStyle w:val="ListParagraph"/>
-        <w:ind w:left="1440"/>
+        <w:ind w:left="1440" w:firstLine="720"/>
+      </w:pPr>
+      <w:r>
+        <w:t>drop table employee;</w:t>
+      </w:r>
+    </w:p>
+    <w:p>
+      <w:pPr>
+        <w:pStyle w:val="ListParagraph"/>
+        <w:numPr>
+          <w:ilvl w:val="0"/>
+          <w:numId w:val="4"/>
+        </w:numPr>
+        <w:rPr>
+          <w:b/>
+          <w:bCs/>
+        </w:rPr>
+      </w:pPr>
+      <w:r>
+        <w:rPr>
+          <w:b/>
+          <w:bCs/>
+        </w:rPr>
+        <w:t>Passport</w:t>
+      </w:r>
+    </w:p>
+    <w:p>
+      <w:pPr>
+        <w:pStyle w:val="ListParagraph"/>
+        <w:numPr>
+          <w:ilvl w:val="1"/>
+          <w:numId w:val="4"/>
+        </w:numPr>
         <w:rPr>
           <w:b/>
           <w:bCs/>
@@ -1338,14 +1272,226 @@
           <w:u w:val="double"/>
         </w:rPr>
       </w:pPr>
-    </w:p>
-    <w:p>
-      <w:pPr>
-        <w:pStyle w:val="ListParagraph"/>
-        <w:numPr>
-          <w:ilvl w:val="1"/>
+      <w:r>
+        <w:rPr>
+          <w:b/>
+          <w:bCs/>
+          <w:color w:val="FF0000"/>
+          <w:sz w:val="20"/>
+          <w:szCs w:val="20"/>
+          <w:u w:val="double"/>
+        </w:rPr>
+        <w:t>Create passport</w:t>
+      </w:r>
+    </w:p>
+    <w:p>
+      <w:pPr>
+        <w:pStyle w:val="NoSpacing"/>
+        <w:ind w:left="2160"/>
+      </w:pPr>
+      <w:r>
+        <w:t>CREATE TABLE `</w:t>
+      </w:r>
+      <w:proofErr w:type="spellStart"/>
+      <w:r>
+        <w:t>hrms</w:t>
+      </w:r>
+      <w:proofErr w:type="spellEnd"/>
+      <w:r>
+        <w:t>`.`</w:t>
+      </w:r>
+      <w:proofErr w:type="spellStart"/>
+      <w:r>
+        <w:t>new_table</w:t>
+      </w:r>
+      <w:proofErr w:type="spellEnd"/>
+      <w:r>
+        <w:t>` (</w:t>
+      </w:r>
+    </w:p>
+    <w:p>
+      <w:pPr>
+        <w:pStyle w:val="NoSpacing"/>
+        <w:ind w:left="2160"/>
+      </w:pPr>
+      <w:r>
+        <w:t xml:space="preserve">  `id` INT NOT NULL AUTO_INCREMENT,</w:t>
+      </w:r>
+    </w:p>
+    <w:p>
+      <w:pPr>
+        <w:pStyle w:val="NoSpacing"/>
+        <w:ind w:left="2160"/>
+      </w:pPr>
+      <w:r>
+        <w:t xml:space="preserve">  `</w:t>
+      </w:r>
+      <w:proofErr w:type="spellStart"/>
+      <w:r>
+        <w:t>passport_number</w:t>
+      </w:r>
+      <w:proofErr w:type="spellEnd"/>
+      <w:r>
+        <w:t>` VARCHAR(15) NOT NULL,</w:t>
+      </w:r>
+    </w:p>
+    <w:p>
+      <w:pPr>
+        <w:pStyle w:val="NoSpacing"/>
+        <w:ind w:left="2160"/>
+      </w:pPr>
+      <w:r>
+        <w:t xml:space="preserve">  `</w:t>
+      </w:r>
+      <w:proofErr w:type="spellStart"/>
+      <w:r>
+        <w:t>passport_image</w:t>
+      </w:r>
+      <w:proofErr w:type="spellEnd"/>
+      <w:r>
+        <w:t>` BLOB NOT NULL,</w:t>
+      </w:r>
+    </w:p>
+    <w:p>
+      <w:pPr>
+        <w:pStyle w:val="NoSpacing"/>
+        <w:ind w:left="2160"/>
+      </w:pPr>
+      <w:r>
+        <w:t xml:space="preserve">  `</w:t>
+      </w:r>
+      <w:proofErr w:type="spellStart"/>
+      <w:r>
+        <w:t>created_date</w:t>
+      </w:r>
+      <w:proofErr w:type="spellEnd"/>
+      <w:r>
+        <w:t>` VARCHAR(45) NULL,</w:t>
+      </w:r>
+    </w:p>
+    <w:p>
+      <w:pPr>
+        <w:pStyle w:val="NoSpacing"/>
+        <w:ind w:left="2160"/>
+      </w:pPr>
+      <w:r>
+        <w:t xml:space="preserve">  `</w:t>
+      </w:r>
+      <w:proofErr w:type="spellStart"/>
+      <w:r>
+        <w:t>updated_date</w:t>
+      </w:r>
+      <w:proofErr w:type="spellEnd"/>
+      <w:r>
+        <w:t>` VARCHAR(45) NULL,</w:t>
+      </w:r>
+    </w:p>
+    <w:p>
+      <w:pPr>
+        <w:pStyle w:val="NoSpacing"/>
+        <w:ind w:left="2160"/>
+      </w:pPr>
+      <w:r>
+        <w:t xml:space="preserve">  PRIMARY KEY (`id`));</w:t>
+      </w:r>
+    </w:p>
+    <w:p>
+      <w:pPr>
+        <w:pStyle w:val="NoSpacing"/>
+        <w:ind w:left="2160"/>
+      </w:pPr>
+    </w:p>
+    <w:p>
+      <w:pPr>
+        <w:pStyle w:val="NoSpacing"/>
+        <w:ind w:left="720"/>
+      </w:pPr>
+      <w:r>
+        <w:tab/>
+      </w:r>
+      <w:r>
+        <w:tab/>
+      </w:r>
+      <w:r>
+        <w:tab/>
+      </w:r>
+    </w:p>
+    <w:p>
+      <w:pPr>
+        <w:pStyle w:val="ListParagraph"/>
+        <w:numPr>
+          <w:ilvl w:val="0"/>
           <w:numId w:val="4"/>
         </w:numPr>
+        <w:rPr>
+          <w:b/>
+          <w:bCs/>
+        </w:rPr>
+      </w:pPr>
+      <w:r>
+        <w:rPr>
+          <w:b/>
+          <w:bCs/>
+        </w:rPr>
+        <w:t>F</w:t>
+      </w:r>
+    </w:p>
+    <w:p>
+      <w:pPr>
+        <w:pStyle w:val="ListParagraph"/>
+        <w:numPr>
+          <w:ilvl w:val="0"/>
+          <w:numId w:val="4"/>
+        </w:numPr>
+        <w:rPr>
+          <w:b/>
+          <w:bCs/>
+        </w:rPr>
+      </w:pPr>
+      <w:r>
+        <w:rPr>
+          <w:b/>
+          <w:bCs/>
+        </w:rPr>
+        <w:t>G</w:t>
+      </w:r>
+    </w:p>
+    <w:p>
+      <w:pPr>
+        <w:pStyle w:val="ListParagraph"/>
+        <w:numPr>
+          <w:ilvl w:val="0"/>
+          <w:numId w:val="4"/>
+        </w:numPr>
+        <w:rPr>
+          <w:b/>
+          <w:bCs/>
+        </w:rPr>
+      </w:pPr>
+      <w:r>
+        <w:rPr>
+          <w:b/>
+          <w:bCs/>
+        </w:rPr>
+        <w:t>G</w:t>
+      </w:r>
+    </w:p>
+    <w:p>
+      <w:pPr>
+        <w:pStyle w:val="ListParagraph"/>
+        <w:numPr>
+          <w:ilvl w:val="0"/>
+          <w:numId w:val="4"/>
+        </w:numPr>
+        <w:rPr>
+          <w:b/>
+          <w:bCs/>
+        </w:rPr>
+      </w:pPr>
+    </w:p>
+    <w:p>
+      <w:pPr>
+        <w:pStyle w:val="ListParagraph"/>
         <w:rPr>
           <w:b/>
           <w:bCs/>
@@ -1672,7 +1818,7 @@
         <w:rFonts w:hint="default"/>
       </w:rPr>
     </w:lvl>
-    <w:lvl w:ilvl="3" w:tplc="0409000F" w:tentative="1">
+    <w:lvl w:ilvl="3" w:tplc="0409000F">
       <w:start w:val="1"/>
       <w:numFmt w:val="decimal"/>
       <w:lvlText w:val="%4."/>

</xml_diff>